<commit_message>
Último TODO y documento
</commit_message>
<xml_diff>
--- a/Docs/Observaciones-Lab 9.docx
+++ b/Docs/Observaciones-Lab 9.docx
@@ -1,10 +1,10 @@
 
 <file path=word/document.xml><?xml version="1.0" encoding="utf-8"?>
-<w:document xmlns:wpc="http://schemas.microsoft.com/office/word/2010/wordprocessingCanvas" xmlns:cx="http://schemas.microsoft.com/office/drawing/2014/chartex" xmlns:cx1="http://schemas.microsoft.com/office/drawing/2015/9/8/chartex" xmlns:cx2="http://schemas.microsoft.com/office/drawing/2015/10/21/chartex" xmlns:cx3="http://schemas.microsoft.com/office/drawing/2016/5/9/chartex" xmlns:cx4="http://schemas.microsoft.com/office/drawing/2016/5/10/chartex" xmlns:cx5="http://schemas.microsoft.com/office/drawing/2016/5/11/chartex" xmlns:cx6="http://schemas.microsoft.com/office/drawing/2016/5/12/chartex" xmlns:cx7="http://schemas.microsoft.com/office/drawing/2016/5/13/chartex" xmlns:cx8="http://schemas.microsoft.com/office/drawing/2016/5/14/chartex" xmlns:mc="http://schemas.openxmlformats.org/markup-compatibility/2006" xmlns:aink="http://schemas.microsoft.com/office/drawing/2016/ink" xmlns:am3d="http://schemas.microsoft.com/office/drawing/2017/model3d" xmlns:o="urn:schemas-microsoft-com:office:office" xmlns:oel="http://schemas.microsoft.com/office/2019/extlst" xmlns:r="http://schemas.openxmlformats.org/officeDocument/2006/relationships" xmlns:m="http://schemas.openxmlformats.org/officeDocument/2006/math" xmlns:v="urn:schemas-microsoft-com:vml" xmlns:wp14="http://schemas.microsoft.com/office/word/2010/wordprocessingDrawing" xmlns:wp="http://schemas.openxmlformats.org/drawingml/2006/wordprocessingDrawing" xmlns:w10="urn:schemas-microsoft-com:office:word" xmlns:w="http://schemas.openxmlformats.org/wordprocessingml/2006/main" xmlns:w14="http://schemas.microsoft.com/office/word/2010/wordml" xmlns:w15="http://schemas.microsoft.com/office/word/2012/wordml" xmlns:w16cex="http://schemas.microsoft.com/office/word/2018/wordml/cex" xmlns:w16cid="http://schemas.microsoft.com/office/word/2016/wordml/cid" xmlns:w16="http://schemas.microsoft.com/office/word/2018/wordml" xmlns:w16du="http://schemas.microsoft.com/office/word/2023/wordml/word16du" xmlns:w16sdtdh="http://schemas.microsoft.com/office/word/2020/wordml/sdtdatahash" xmlns:w16se="http://schemas.microsoft.com/office/word/2015/wordml/symex" xmlns:wpg="http://schemas.microsoft.com/office/word/2010/wordprocessingGroup" xmlns:wpi="http://schemas.microsoft.com/office/word/2010/wordprocessingInk" xmlns:wne="http://schemas.microsoft.com/office/word/2006/wordml" xmlns:wps="http://schemas.microsoft.com/office/word/2010/wordprocessingShape" mc:Ignorable="w14 w15 w16se w16cid w16 w16cex w16sdtdh wp14">
+<w:document xmlns:wpc="http://schemas.microsoft.com/office/word/2010/wordprocessingCanvas" xmlns:cx="http://schemas.microsoft.com/office/drawing/2014/chartex" xmlns:cx1="http://schemas.microsoft.com/office/drawing/2015/9/8/chartex" xmlns:cx2="http://schemas.microsoft.com/office/drawing/2015/10/21/chartex" xmlns:cx3="http://schemas.microsoft.com/office/drawing/2016/5/9/chartex" xmlns:cx4="http://schemas.microsoft.com/office/drawing/2016/5/10/chartex" xmlns:cx5="http://schemas.microsoft.com/office/drawing/2016/5/11/chartex" xmlns:cx6="http://schemas.microsoft.com/office/drawing/2016/5/12/chartex" xmlns:cx7="http://schemas.microsoft.com/office/drawing/2016/5/13/chartex" xmlns:cx8="http://schemas.microsoft.com/office/drawing/2016/5/14/chartex" xmlns:mc="http://schemas.openxmlformats.org/markup-compatibility/2006" xmlns:aink="http://schemas.microsoft.com/office/drawing/2016/ink" xmlns:am3d="http://schemas.microsoft.com/office/drawing/2017/model3d" xmlns:o="urn:schemas-microsoft-com:office:office" xmlns:oel="http://schemas.microsoft.com/office/2019/extlst" xmlns:r="http://schemas.openxmlformats.org/officeDocument/2006/relationships" xmlns:m="http://schemas.openxmlformats.org/officeDocument/2006/math" xmlns:v="urn:schemas-microsoft-com:vml" xmlns:wp14="http://schemas.microsoft.com/office/word/2010/wordprocessingDrawing" xmlns:wp="http://schemas.openxmlformats.org/drawingml/2006/wordprocessingDrawing" xmlns:w10="urn:schemas-microsoft-com:office:word" xmlns:w="http://schemas.openxmlformats.org/wordprocessingml/2006/main" xmlns:w14="http://schemas.microsoft.com/office/word/2010/wordml" xmlns:w15="http://schemas.microsoft.com/office/word/2012/wordml" xmlns:w16cex="http://schemas.microsoft.com/office/word/2018/wordml/cex" xmlns:w16cid="http://schemas.microsoft.com/office/word/2016/wordml/cid" xmlns:w16="http://schemas.microsoft.com/office/word/2018/wordml" xmlns:w16du="http://schemas.microsoft.com/office/word/2023/wordml/word16du" xmlns:w16sdtdh="http://schemas.microsoft.com/office/word/2020/wordml/sdtdatahash" xmlns:w16sdtfl="http://schemas.microsoft.com/office/word/2024/wordml/sdtformatlock" xmlns:w16se="http://schemas.microsoft.com/office/word/2015/wordml/symex" xmlns:wpg="http://schemas.microsoft.com/office/word/2010/wordprocessingGroup" xmlns:wpi="http://schemas.microsoft.com/office/word/2010/wordprocessingInk" xmlns:wne="http://schemas.microsoft.com/office/word/2006/wordml" xmlns:wps="http://schemas.microsoft.com/office/word/2010/wordprocessingShape" mc:Ignorable="w14 w15 w16se w16cid w16 w16cex w16sdtdh w16sdtfl w16du wp14">
   <w:body>
     <w:p>
       <w:pPr>
-        <w:pStyle w:val="Ttulo"/>
+        <w:pStyle w:val="Title"/>
         <w:jc w:val="center"/>
         <w:rPr>
           <w:b/>
@@ -37,14 +37,21 @@
           <w:noProof w:val="0"/>
           <w:lang w:val="es-CO"/>
         </w:rPr>
-        <w:t xml:space="preserve">Estudiante </w:t>
+        <w:t xml:space="preserve">Juan David Forero </w:t>
       </w:r>
       <w:r>
         <w:rPr>
           <w:noProof w:val="0"/>
           <w:lang w:val="es-CO"/>
         </w:rPr>
-        <w:t>1 Cod XXXX</w:t>
+        <w:t xml:space="preserve">Cod </w:t>
+      </w:r>
+      <w:r>
+        <w:rPr>
+          <w:noProof w:val="0"/>
+          <w:lang w:val="es-CO"/>
+        </w:rPr>
+        <w:t>202411707</w:t>
       </w:r>
     </w:p>
     <w:p>
@@ -61,7 +68,21 @@
           <w:noProof w:val="0"/>
           <w:lang w:val="es-CO"/>
         </w:rPr>
-        <w:t>Estudiante 2 Cod XXXX</w:t>
+        <w:t>David Felipe Mendoza</w:t>
+      </w:r>
+      <w:r>
+        <w:rPr>
+          <w:noProof w:val="0"/>
+          <w:lang w:val="es-CO"/>
+        </w:rPr>
+        <w:t xml:space="preserve"> Cod </w:t>
+      </w:r>
+      <w:r>
+        <w:rPr>
+          <w:noProof w:val="0"/>
+          <w:lang w:val="es-CO"/>
+        </w:rPr>
+        <w:t>202421689</w:t>
       </w:r>
     </w:p>
     <w:p>
@@ -78,26 +99,26 @@
           <w:noProof w:val="0"/>
           <w:lang w:val="es-CO"/>
         </w:rPr>
-        <w:t xml:space="preserve">Estudiante </w:t>
+        <w:t>Juan José Hernández Cod</w:t>
       </w:r>
       <w:r>
         <w:rPr>
           <w:noProof w:val="0"/>
           <w:lang w:val="es-CO"/>
         </w:rPr>
-        <w:t>3</w:t>
+        <w:t xml:space="preserve"> </w:t>
       </w:r>
       <w:r>
         <w:rPr>
           <w:noProof w:val="0"/>
           <w:lang w:val="es-CO"/>
         </w:rPr>
-        <w:t xml:space="preserve"> Cod XXXX</w:t>
+        <w:t>202423465</w:t>
       </w:r>
     </w:p>
     <w:p>
       <w:pPr>
-        <w:pStyle w:val="Ttulo1"/>
+        <w:pStyle w:val="Heading1"/>
         <w:rPr>
           <w:b/>
           <w:bCs/>
@@ -117,7 +138,7 @@
     </w:p>
     <w:p>
       <w:pPr>
-        <w:pStyle w:val="Prrafodelista"/>
+        <w:pStyle w:val="ListParagraph"/>
         <w:numPr>
           <w:ilvl w:val="0"/>
           <w:numId w:val="15"/>
@@ -148,16 +169,25 @@
     </w:p>
     <w:p>
       <w:pPr>
+        <w:pStyle w:val="ListParagraph"/>
+        <w:ind w:left="360"/>
         <w:jc w:val="both"/>
         <w:rPr>
-          <w:rFonts w:cstheme="minorHAnsi"/>
-          <w:lang w:val="es-CO" w:eastAsia="es-CO"/>
-        </w:rPr>
-      </w:pPr>
+          <w:rFonts w:ascii="Times New Roman" w:eastAsia="Times New Roman" w:hAnsi="Times New Roman" w:cs="Times New Roman"/>
+          <w:lang w:val="es-CO"/>
+        </w:rPr>
+      </w:pPr>
+      <w:r>
+        <w:rPr>
+          <w:rFonts w:ascii="Times New Roman" w:eastAsia="Times New Roman" w:hAnsi="Times New Roman" w:cs="Times New Roman"/>
+          <w:lang w:val="es-CO"/>
+        </w:rPr>
+        <w:t>A diferencia de un RBT, un BST no se centra en tipos de balanceos, lo cual permite que la altura del árbol dependa completamente de la cantidad y orden de nodos. En el peor caso, su altura estará dada por O(n). Por otro lado, el RBT tiende a balancearse para acomodar los nodos entrantes de manera correcta. En este caso, su altura siempre será de O(logn).</w:t>
+      </w:r>
     </w:p>
     <w:p>
       <w:pPr>
-        <w:pStyle w:val="Prrafodelista"/>
+        <w:pStyle w:val="ListParagraph"/>
         <w:numPr>
           <w:ilvl w:val="0"/>
           <w:numId w:val="15"/>
@@ -199,77 +229,39 @@
       <w:r>
         <w:rPr>
           <w:rFonts w:cstheme="minorHAnsi"/>
-          <w:lang w:eastAsia="es-CO"/>
-        </w:rPr>
-        <w:t xml:space="preserve">¿Por </w:t>
-      </w:r>
-      <w:proofErr w:type="spellStart"/>
-      <w:r>
-        <w:rPr>
-          <w:rFonts w:cstheme="minorHAnsi"/>
-          <w:lang w:eastAsia="es-CO"/>
-        </w:rPr>
-        <w:t>qué</w:t>
-      </w:r>
-      <w:proofErr w:type="spellEnd"/>
-      <w:r>
-        <w:rPr>
-          <w:rFonts w:cstheme="minorHAnsi"/>
-          <w:lang w:eastAsia="es-CO"/>
-        </w:rPr>
-        <w:t xml:space="preserve"> </w:t>
-      </w:r>
-      <w:proofErr w:type="spellStart"/>
-      <w:r>
-        <w:rPr>
-          <w:rFonts w:cstheme="minorHAnsi"/>
-          <w:lang w:eastAsia="es-CO"/>
-        </w:rPr>
-        <w:t>pasa</w:t>
-      </w:r>
-      <w:proofErr w:type="spellEnd"/>
-      <w:r>
-        <w:rPr>
-          <w:rFonts w:cstheme="minorHAnsi"/>
-          <w:lang w:eastAsia="es-CO"/>
-        </w:rPr>
-        <w:t xml:space="preserve"> </w:t>
-      </w:r>
-      <w:proofErr w:type="spellStart"/>
-      <w:r>
-        <w:rPr>
-          <w:rFonts w:cstheme="minorHAnsi"/>
-          <w:lang w:eastAsia="es-CO"/>
-        </w:rPr>
-        <w:t>esto</w:t>
-      </w:r>
-      <w:proofErr w:type="spellEnd"/>
-      <w:r>
-        <w:rPr>
-          <w:rFonts w:cstheme="minorHAnsi"/>
-          <w:lang w:eastAsia="es-CO"/>
-        </w:rPr>
-        <w:t>?</w:t>
+          <w:lang w:val="es-CO" w:eastAsia="es-CO"/>
+        </w:rPr>
+        <w:t>¿Por qué pasa esto?</w:t>
       </w:r>
     </w:p>
     <w:p>
       <w:pPr>
-        <w:rPr>
-          <w:rFonts w:cstheme="minorHAnsi"/>
-          <w:lang w:val="es-CO" w:eastAsia="es-CO"/>
-        </w:rPr>
-      </w:pPr>
+        <w:pStyle w:val="ListParagraph"/>
+        <w:ind w:left="360"/>
+        <w:jc w:val="both"/>
+        <w:rPr>
+          <w:rFonts w:ascii="Times New Roman" w:eastAsia="Times New Roman" w:hAnsi="Times New Roman" w:cs="Times New Roman"/>
+          <w:lang w:val="es-CO"/>
+        </w:rPr>
+      </w:pPr>
+      <w:r>
+        <w:rPr>
+          <w:rFonts w:ascii="Times New Roman" w:eastAsia="Times New Roman" w:hAnsi="Times New Roman" w:cs="Times New Roman"/>
+          <w:lang w:val="es-CO"/>
+        </w:rPr>
+        <w:t>Cuando un BST no se encuentra balanceado, los tiempos de ejecución se vuelven mayores al tener una altura significativamente grande. Esto, en el peor caso, dirige la complejidad de las funciones a O(n). En un RBT, independientemente de su altura, siempre será de O(logn) para cada función.</w:t>
+      </w:r>
     </w:p>
     <w:p>
       <w:pPr>
-        <w:pStyle w:val="Prrafodelista"/>
+        <w:pStyle w:val="ListParagraph"/>
         <w:numPr>
           <w:ilvl w:val="0"/>
           <w:numId w:val="15"/>
         </w:numPr>
         <w:rPr>
           <w:rFonts w:cstheme="minorHAnsi"/>
-          <w:lang w:eastAsia="es-CO"/>
+          <w:lang w:val="es-CO" w:eastAsia="es-CO"/>
         </w:rPr>
       </w:pPr>
       <w:r>
@@ -279,66 +271,35 @@
         </w:rPr>
         <w:t xml:space="preserve">¿Existe alguna diferencia de complejidad entre los dos árboles (RBT y BST)? </w:t>
       </w:r>
-      <w:proofErr w:type="spellStart"/>
       <w:r>
         <w:rPr>
           <w:rFonts w:cstheme="minorHAnsi"/>
-          <w:lang w:eastAsia="es-CO"/>
-        </w:rPr>
-        <w:t>Justifique</w:t>
-      </w:r>
-      <w:proofErr w:type="spellEnd"/>
-      <w:r>
-        <w:rPr>
-          <w:rFonts w:cstheme="minorHAnsi"/>
-          <w:lang w:eastAsia="es-CO"/>
-        </w:rPr>
-        <w:t xml:space="preserve"> </w:t>
-      </w:r>
-      <w:proofErr w:type="spellStart"/>
-      <w:r>
-        <w:rPr>
-          <w:rFonts w:cstheme="minorHAnsi"/>
-          <w:lang w:eastAsia="es-CO"/>
-        </w:rPr>
-        <w:t>su</w:t>
-      </w:r>
-      <w:proofErr w:type="spellEnd"/>
-      <w:r>
-        <w:rPr>
-          <w:rFonts w:cstheme="minorHAnsi"/>
-          <w:lang w:eastAsia="es-CO"/>
-        </w:rPr>
-        <w:t xml:space="preserve"> </w:t>
-      </w:r>
-      <w:proofErr w:type="spellStart"/>
-      <w:r>
-        <w:rPr>
-          <w:rFonts w:cstheme="minorHAnsi"/>
-          <w:lang w:eastAsia="es-CO"/>
-        </w:rPr>
-        <w:t>respuesta</w:t>
-      </w:r>
-      <w:proofErr w:type="spellEnd"/>
-      <w:r>
-        <w:rPr>
-          <w:rFonts w:cstheme="minorHAnsi"/>
-          <w:lang w:eastAsia="es-CO"/>
-        </w:rPr>
-        <w:t>.</w:t>
+          <w:lang w:val="es-CO" w:eastAsia="es-CO"/>
+        </w:rPr>
+        <w:t>Justifique su respuesta.</w:t>
       </w:r>
     </w:p>
     <w:p>
       <w:pPr>
-        <w:rPr>
-          <w:rFonts w:cstheme="minorHAnsi"/>
-          <w:lang w:eastAsia="es-CO"/>
-        </w:rPr>
-      </w:pPr>
+        <w:pStyle w:val="ListParagraph"/>
+        <w:ind w:left="360"/>
+        <w:jc w:val="both"/>
+        <w:rPr>
+          <w:rFonts w:ascii="Times New Roman" w:eastAsia="Times New Roman" w:hAnsi="Times New Roman" w:cs="Times New Roman"/>
+          <w:lang w:val="es-CO"/>
+        </w:rPr>
+      </w:pPr>
+      <w:r>
+        <w:rPr>
+          <w:rFonts w:ascii="Times New Roman" w:eastAsia="Times New Roman" w:hAnsi="Times New Roman" w:cs="Times New Roman"/>
+          <w:lang w:val="es-CO"/>
+        </w:rPr>
+        <w:t>Como bien se ha mencionado en los anteriores puntos, las complejidades de las funciones implementadas para cada árbol dependen plenamente en el balanceo del árbol. En el caso de BST, varía mucho la complejidad gracias a que solo en ciertos casos se encuentra balanceado el árbol, permitiendo así una complejidad de O(logn). Cuando este no se encuentra balanceado (peor caso), su complejidad es de O(n). Finalmente, para RBT, siempre se tendrá una complejidad de O(logn) gracias a que este tipo de árbol se centra en balancear los nodos y mantener el orden.</w:t>
+      </w:r>
     </w:p>
     <w:p>
       <w:pPr>
-        <w:pStyle w:val="Prrafodelista"/>
+        <w:pStyle w:val="ListParagraph"/>
         <w:numPr>
           <w:ilvl w:val="0"/>
           <w:numId w:val="15"/>
@@ -355,6 +316,34 @@
         </w:rPr>
         <w:t>¿Existe alguna manera de cargar los datos en un árbol RBT de tal forma que su funcionamiento mejore? Si es así, mencione cuál.</w:t>
       </w:r>
+    </w:p>
+    <w:p>
+      <w:pPr>
+        <w:pStyle w:val="ListParagraph"/>
+        <w:ind w:left="360"/>
+        <w:jc w:val="both"/>
+        <w:rPr>
+          <w:rFonts w:ascii="Times New Roman" w:eastAsia="Times New Roman" w:hAnsi="Times New Roman" w:cs="Times New Roman"/>
+          <w:lang w:val="es-CO"/>
+        </w:rPr>
+      </w:pPr>
+      <w:r>
+        <w:rPr>
+          <w:rFonts w:ascii="Times New Roman" w:eastAsia="Times New Roman" w:hAnsi="Times New Roman" w:cs="Times New Roman"/>
+          <w:lang w:val="es-CO"/>
+        </w:rPr>
+        <w:t>La manera en la que está construido un árbol RBT se hace con el objetivo de mejorar la eficiencia y orden en los nodos. Una forma en la que se podría mejorar la implementación sería creando un árbol balanceado de antemano si se conocen los datos, y luego asignar los colores para que se cumplan las condiciones de un RBT.</w:t>
+      </w:r>
+    </w:p>
+    <w:p>
+      <w:pPr>
+        <w:pStyle w:val="ListParagraph"/>
+        <w:ind w:left="360"/>
+        <w:rPr>
+          <w:rFonts w:cstheme="minorHAnsi"/>
+          <w:lang w:val="es-CO" w:eastAsia="es-CO"/>
+        </w:rPr>
+      </w:pPr>
     </w:p>
     <w:p>
       <w:pPr>
@@ -385,7 +374,7 @@
 </file>
 
 <file path=word/endnotes.xml><?xml version="1.0" encoding="utf-8"?>
-<w:endnotes xmlns:wpc="http://schemas.microsoft.com/office/word/2010/wordprocessingCanvas" xmlns:cx="http://schemas.microsoft.com/office/drawing/2014/chartex" xmlns:cx1="http://schemas.microsoft.com/office/drawing/2015/9/8/chartex" xmlns:cx2="http://schemas.microsoft.com/office/drawing/2015/10/21/chartex" xmlns:cx3="http://schemas.microsoft.com/office/drawing/2016/5/9/chartex" xmlns:cx4="http://schemas.microsoft.com/office/drawing/2016/5/10/chartex" xmlns:cx5="http://schemas.microsoft.com/office/drawing/2016/5/11/chartex" xmlns:cx6="http://schemas.microsoft.com/office/drawing/2016/5/12/chartex" xmlns:cx7="http://schemas.microsoft.com/office/drawing/2016/5/13/chartex" xmlns:cx8="http://schemas.microsoft.com/office/drawing/2016/5/14/chartex" xmlns:mc="http://schemas.openxmlformats.org/markup-compatibility/2006" xmlns:aink="http://schemas.microsoft.com/office/drawing/2016/ink" xmlns:am3d="http://schemas.microsoft.com/office/drawing/2017/model3d" xmlns:o="urn:schemas-microsoft-com:office:office" xmlns:oel="http://schemas.microsoft.com/office/2019/extlst" xmlns:r="http://schemas.openxmlformats.org/officeDocument/2006/relationships" xmlns:m="http://schemas.openxmlformats.org/officeDocument/2006/math" xmlns:v="urn:schemas-microsoft-com:vml" xmlns:wp14="http://schemas.microsoft.com/office/word/2010/wordprocessingDrawing" xmlns:wp="http://schemas.openxmlformats.org/drawingml/2006/wordprocessingDrawing" xmlns:w10="urn:schemas-microsoft-com:office:word" xmlns:w="http://schemas.openxmlformats.org/wordprocessingml/2006/main" xmlns:w14="http://schemas.microsoft.com/office/word/2010/wordml" xmlns:w15="http://schemas.microsoft.com/office/word/2012/wordml" xmlns:w16cex="http://schemas.microsoft.com/office/word/2018/wordml/cex" xmlns:w16cid="http://schemas.microsoft.com/office/word/2016/wordml/cid" xmlns:w16="http://schemas.microsoft.com/office/word/2018/wordml" xmlns:w16du="http://schemas.microsoft.com/office/word/2023/wordml/word16du" xmlns:w16sdtdh="http://schemas.microsoft.com/office/word/2020/wordml/sdtdatahash" xmlns:w16se="http://schemas.microsoft.com/office/word/2015/wordml/symex" xmlns:wpg="http://schemas.microsoft.com/office/word/2010/wordprocessingGroup" xmlns:wpi="http://schemas.microsoft.com/office/word/2010/wordprocessingInk" xmlns:wne="http://schemas.microsoft.com/office/word/2006/wordml" xmlns:wps="http://schemas.microsoft.com/office/word/2010/wordprocessingShape" mc:Ignorable="w14 w15 w16se w16cid w16 w16cex w16sdtdh wp14">
+<w:endnotes xmlns:wpc="http://schemas.microsoft.com/office/word/2010/wordprocessingCanvas" xmlns:cx="http://schemas.microsoft.com/office/drawing/2014/chartex" xmlns:cx1="http://schemas.microsoft.com/office/drawing/2015/9/8/chartex" xmlns:cx2="http://schemas.microsoft.com/office/drawing/2015/10/21/chartex" xmlns:cx3="http://schemas.microsoft.com/office/drawing/2016/5/9/chartex" xmlns:cx4="http://schemas.microsoft.com/office/drawing/2016/5/10/chartex" xmlns:cx5="http://schemas.microsoft.com/office/drawing/2016/5/11/chartex" xmlns:cx6="http://schemas.microsoft.com/office/drawing/2016/5/12/chartex" xmlns:cx7="http://schemas.microsoft.com/office/drawing/2016/5/13/chartex" xmlns:cx8="http://schemas.microsoft.com/office/drawing/2016/5/14/chartex" xmlns:mc="http://schemas.openxmlformats.org/markup-compatibility/2006" xmlns:aink="http://schemas.microsoft.com/office/drawing/2016/ink" xmlns:am3d="http://schemas.microsoft.com/office/drawing/2017/model3d" xmlns:o="urn:schemas-microsoft-com:office:office" xmlns:oel="http://schemas.microsoft.com/office/2019/extlst" xmlns:r="http://schemas.openxmlformats.org/officeDocument/2006/relationships" xmlns:m="http://schemas.openxmlformats.org/officeDocument/2006/math" xmlns:v="urn:schemas-microsoft-com:vml" xmlns:wp14="http://schemas.microsoft.com/office/word/2010/wordprocessingDrawing" xmlns:wp="http://schemas.openxmlformats.org/drawingml/2006/wordprocessingDrawing" xmlns:w10="urn:schemas-microsoft-com:office:word" xmlns:w="http://schemas.openxmlformats.org/wordprocessingml/2006/main" xmlns:w14="http://schemas.microsoft.com/office/word/2010/wordml" xmlns:w15="http://schemas.microsoft.com/office/word/2012/wordml" xmlns:w16cex="http://schemas.microsoft.com/office/word/2018/wordml/cex" xmlns:w16cid="http://schemas.microsoft.com/office/word/2016/wordml/cid" xmlns:w16="http://schemas.microsoft.com/office/word/2018/wordml" xmlns:w16du="http://schemas.microsoft.com/office/word/2023/wordml/word16du" xmlns:w16sdtdh="http://schemas.microsoft.com/office/word/2020/wordml/sdtdatahash" xmlns:w16sdtfl="http://schemas.microsoft.com/office/word/2024/wordml/sdtformatlock" xmlns:w16se="http://schemas.microsoft.com/office/word/2015/wordml/symex" xmlns:wpg="http://schemas.microsoft.com/office/word/2010/wordprocessingGroup" xmlns:wpi="http://schemas.microsoft.com/office/word/2010/wordprocessingInk" xmlns:wne="http://schemas.microsoft.com/office/word/2006/wordml" xmlns:wps="http://schemas.microsoft.com/office/word/2010/wordprocessingShape" mc:Ignorable="w14 w15 w16se w16cid w16 w16cex w16sdtdh w16sdtfl w16du wp14">
   <w:endnote w:type="separator" w:id="-1">
     <w:p>
       <w:pPr>
@@ -410,7 +399,7 @@
 </file>
 
 <file path=word/footnotes.xml><?xml version="1.0" encoding="utf-8"?>
-<w:footnotes xmlns:wpc="http://schemas.microsoft.com/office/word/2010/wordprocessingCanvas" xmlns:cx="http://schemas.microsoft.com/office/drawing/2014/chartex" xmlns:cx1="http://schemas.microsoft.com/office/drawing/2015/9/8/chartex" xmlns:cx2="http://schemas.microsoft.com/office/drawing/2015/10/21/chartex" xmlns:cx3="http://schemas.microsoft.com/office/drawing/2016/5/9/chartex" xmlns:cx4="http://schemas.microsoft.com/office/drawing/2016/5/10/chartex" xmlns:cx5="http://schemas.microsoft.com/office/drawing/2016/5/11/chartex" xmlns:cx6="http://schemas.microsoft.com/office/drawing/2016/5/12/chartex" xmlns:cx7="http://schemas.microsoft.com/office/drawing/2016/5/13/chartex" xmlns:cx8="http://schemas.microsoft.com/office/drawing/2016/5/14/chartex" xmlns:mc="http://schemas.openxmlformats.org/markup-compatibility/2006" xmlns:aink="http://schemas.microsoft.com/office/drawing/2016/ink" xmlns:am3d="http://schemas.microsoft.com/office/drawing/2017/model3d" xmlns:o="urn:schemas-microsoft-com:office:office" xmlns:oel="http://schemas.microsoft.com/office/2019/extlst" xmlns:r="http://schemas.openxmlformats.org/officeDocument/2006/relationships" xmlns:m="http://schemas.openxmlformats.org/officeDocument/2006/math" xmlns:v="urn:schemas-microsoft-com:vml" xmlns:wp14="http://schemas.microsoft.com/office/word/2010/wordprocessingDrawing" xmlns:wp="http://schemas.openxmlformats.org/drawingml/2006/wordprocessingDrawing" xmlns:w10="urn:schemas-microsoft-com:office:word" xmlns:w="http://schemas.openxmlformats.org/wordprocessingml/2006/main" xmlns:w14="http://schemas.microsoft.com/office/word/2010/wordml" xmlns:w15="http://schemas.microsoft.com/office/word/2012/wordml" xmlns:w16cex="http://schemas.microsoft.com/office/word/2018/wordml/cex" xmlns:w16cid="http://schemas.microsoft.com/office/word/2016/wordml/cid" xmlns:w16="http://schemas.microsoft.com/office/word/2018/wordml" xmlns:w16du="http://schemas.microsoft.com/office/word/2023/wordml/word16du" xmlns:w16sdtdh="http://schemas.microsoft.com/office/word/2020/wordml/sdtdatahash" xmlns:w16se="http://schemas.microsoft.com/office/word/2015/wordml/symex" xmlns:wpg="http://schemas.microsoft.com/office/word/2010/wordprocessingGroup" xmlns:wpi="http://schemas.microsoft.com/office/word/2010/wordprocessingInk" xmlns:wne="http://schemas.microsoft.com/office/word/2006/wordml" xmlns:wps="http://schemas.microsoft.com/office/word/2010/wordprocessingShape" mc:Ignorable="w14 w15 w16se w16cid w16 w16cex w16sdtdh wp14">
+<w:footnotes xmlns:wpc="http://schemas.microsoft.com/office/word/2010/wordprocessingCanvas" xmlns:cx="http://schemas.microsoft.com/office/drawing/2014/chartex" xmlns:cx1="http://schemas.microsoft.com/office/drawing/2015/9/8/chartex" xmlns:cx2="http://schemas.microsoft.com/office/drawing/2015/10/21/chartex" xmlns:cx3="http://schemas.microsoft.com/office/drawing/2016/5/9/chartex" xmlns:cx4="http://schemas.microsoft.com/office/drawing/2016/5/10/chartex" xmlns:cx5="http://schemas.microsoft.com/office/drawing/2016/5/11/chartex" xmlns:cx6="http://schemas.microsoft.com/office/drawing/2016/5/12/chartex" xmlns:cx7="http://schemas.microsoft.com/office/drawing/2016/5/13/chartex" xmlns:cx8="http://schemas.microsoft.com/office/drawing/2016/5/14/chartex" xmlns:mc="http://schemas.openxmlformats.org/markup-compatibility/2006" xmlns:aink="http://schemas.microsoft.com/office/drawing/2016/ink" xmlns:am3d="http://schemas.microsoft.com/office/drawing/2017/model3d" xmlns:o="urn:schemas-microsoft-com:office:office" xmlns:oel="http://schemas.microsoft.com/office/2019/extlst" xmlns:r="http://schemas.openxmlformats.org/officeDocument/2006/relationships" xmlns:m="http://schemas.openxmlformats.org/officeDocument/2006/math" xmlns:v="urn:schemas-microsoft-com:vml" xmlns:wp14="http://schemas.microsoft.com/office/word/2010/wordprocessingDrawing" xmlns:wp="http://schemas.openxmlformats.org/drawingml/2006/wordprocessingDrawing" xmlns:w10="urn:schemas-microsoft-com:office:word" xmlns:w="http://schemas.openxmlformats.org/wordprocessingml/2006/main" xmlns:w14="http://schemas.microsoft.com/office/word/2010/wordml" xmlns:w15="http://schemas.microsoft.com/office/word/2012/wordml" xmlns:w16cex="http://schemas.microsoft.com/office/word/2018/wordml/cex" xmlns:w16cid="http://schemas.microsoft.com/office/word/2016/wordml/cid" xmlns:w16="http://schemas.microsoft.com/office/word/2018/wordml" xmlns:w16du="http://schemas.microsoft.com/office/word/2023/wordml/word16du" xmlns:w16sdtdh="http://schemas.microsoft.com/office/word/2020/wordml/sdtdatahash" xmlns:w16sdtfl="http://schemas.microsoft.com/office/word/2024/wordml/sdtformatlock" xmlns:w16se="http://schemas.microsoft.com/office/word/2015/wordml/symex" xmlns:wpg="http://schemas.microsoft.com/office/word/2010/wordprocessingGroup" xmlns:wpi="http://schemas.microsoft.com/office/word/2010/wordprocessingInk" xmlns:wne="http://schemas.microsoft.com/office/word/2006/wordml" xmlns:wps="http://schemas.microsoft.com/office/word/2010/wordprocessingShape" mc:Ignorable="w14 w15 w16se w16cid w16 w16cex w16sdtdh w16sdtfl w16du wp14">
   <w:footnote w:type="separator" w:id="-1">
     <w:p>
       <w:pPr>
@@ -435,7 +424,7 @@
 </file>
 
 <file path=word/numbering.xml><?xml version="1.0" encoding="utf-8"?>
-<w:numbering xmlns:wpc="http://schemas.microsoft.com/office/word/2010/wordprocessingCanvas" xmlns:cx="http://schemas.microsoft.com/office/drawing/2014/chartex" xmlns:cx1="http://schemas.microsoft.com/office/drawing/2015/9/8/chartex" xmlns:cx2="http://schemas.microsoft.com/office/drawing/2015/10/21/chartex" xmlns:cx3="http://schemas.microsoft.com/office/drawing/2016/5/9/chartex" xmlns:cx4="http://schemas.microsoft.com/office/drawing/2016/5/10/chartex" xmlns:cx5="http://schemas.microsoft.com/office/drawing/2016/5/11/chartex" xmlns:cx6="http://schemas.microsoft.com/office/drawing/2016/5/12/chartex" xmlns:cx7="http://schemas.microsoft.com/office/drawing/2016/5/13/chartex" xmlns:cx8="http://schemas.microsoft.com/office/drawing/2016/5/14/chartex" xmlns:mc="http://schemas.openxmlformats.org/markup-compatibility/2006" xmlns:aink="http://schemas.microsoft.com/office/drawing/2016/ink" xmlns:am3d="http://schemas.microsoft.com/office/drawing/2017/model3d" xmlns:o="urn:schemas-microsoft-com:office:office" xmlns:oel="http://schemas.microsoft.com/office/2019/extlst" xmlns:r="http://schemas.openxmlformats.org/officeDocument/2006/relationships" xmlns:m="http://schemas.openxmlformats.org/officeDocument/2006/math" xmlns:v="urn:schemas-microsoft-com:vml" xmlns:wp14="http://schemas.microsoft.com/office/word/2010/wordprocessingDrawing" xmlns:wp="http://schemas.openxmlformats.org/drawingml/2006/wordprocessingDrawing" xmlns:w10="urn:schemas-microsoft-com:office:word" xmlns:w="http://schemas.openxmlformats.org/wordprocessingml/2006/main" xmlns:w14="http://schemas.microsoft.com/office/word/2010/wordml" xmlns:w15="http://schemas.microsoft.com/office/word/2012/wordml" xmlns:w16cex="http://schemas.microsoft.com/office/word/2018/wordml/cex" xmlns:w16cid="http://schemas.microsoft.com/office/word/2016/wordml/cid" xmlns:w16="http://schemas.microsoft.com/office/word/2018/wordml" xmlns:w16du="http://schemas.microsoft.com/office/word/2023/wordml/word16du" xmlns:w16sdtdh="http://schemas.microsoft.com/office/word/2020/wordml/sdtdatahash" xmlns:w16se="http://schemas.microsoft.com/office/word/2015/wordml/symex" xmlns:wpg="http://schemas.microsoft.com/office/word/2010/wordprocessingGroup" xmlns:wpi="http://schemas.microsoft.com/office/word/2010/wordprocessingInk" xmlns:wne="http://schemas.microsoft.com/office/word/2006/wordml" xmlns:wps="http://schemas.microsoft.com/office/word/2010/wordprocessingShape" mc:Ignorable="w14 w15 w16se w16cid w16 w16cex w16sdtdh wp14">
+<w:numbering xmlns:wpc="http://schemas.microsoft.com/office/word/2010/wordprocessingCanvas" xmlns:cx="http://schemas.microsoft.com/office/drawing/2014/chartex" xmlns:cx1="http://schemas.microsoft.com/office/drawing/2015/9/8/chartex" xmlns:cx2="http://schemas.microsoft.com/office/drawing/2015/10/21/chartex" xmlns:cx3="http://schemas.microsoft.com/office/drawing/2016/5/9/chartex" xmlns:cx4="http://schemas.microsoft.com/office/drawing/2016/5/10/chartex" xmlns:cx5="http://schemas.microsoft.com/office/drawing/2016/5/11/chartex" xmlns:cx6="http://schemas.microsoft.com/office/drawing/2016/5/12/chartex" xmlns:cx7="http://schemas.microsoft.com/office/drawing/2016/5/13/chartex" xmlns:cx8="http://schemas.microsoft.com/office/drawing/2016/5/14/chartex" xmlns:mc="http://schemas.openxmlformats.org/markup-compatibility/2006" xmlns:aink="http://schemas.microsoft.com/office/drawing/2016/ink" xmlns:am3d="http://schemas.microsoft.com/office/drawing/2017/model3d" xmlns:o="urn:schemas-microsoft-com:office:office" xmlns:oel="http://schemas.microsoft.com/office/2019/extlst" xmlns:r="http://schemas.openxmlformats.org/officeDocument/2006/relationships" xmlns:m="http://schemas.openxmlformats.org/officeDocument/2006/math" xmlns:v="urn:schemas-microsoft-com:vml" xmlns:wp14="http://schemas.microsoft.com/office/word/2010/wordprocessingDrawing" xmlns:wp="http://schemas.openxmlformats.org/drawingml/2006/wordprocessingDrawing" xmlns:w10="urn:schemas-microsoft-com:office:word" xmlns:w="http://schemas.openxmlformats.org/wordprocessingml/2006/main" xmlns:w14="http://schemas.microsoft.com/office/word/2010/wordml" xmlns:w15="http://schemas.microsoft.com/office/word/2012/wordml" xmlns:w16cex="http://schemas.microsoft.com/office/word/2018/wordml/cex" xmlns:w16cid="http://schemas.microsoft.com/office/word/2016/wordml/cid" xmlns:w16="http://schemas.microsoft.com/office/word/2018/wordml" xmlns:w16du="http://schemas.microsoft.com/office/word/2023/wordml/word16du" xmlns:w16sdtdh="http://schemas.microsoft.com/office/word/2020/wordml/sdtdatahash" xmlns:w16sdtfl="http://schemas.microsoft.com/office/word/2024/wordml/sdtformatlock" xmlns:w16se="http://schemas.microsoft.com/office/word/2015/wordml/symex" xmlns:wpg="http://schemas.microsoft.com/office/word/2010/wordprocessingGroup" xmlns:wpi="http://schemas.microsoft.com/office/word/2010/wordprocessingInk" xmlns:wne="http://schemas.microsoft.com/office/word/2006/wordml" xmlns:wps="http://schemas.microsoft.com/office/word/2010/wordprocessingShape" mc:Ignorable="w14 w15 w16se w16cid w16 w16cex w16sdtdh w16sdtfl w16du wp14">
   <w:abstractNum w:abstractNumId="0" w15:restartNumberingAfterBreak="0">
     <w:nsid w:val="002C41A3"/>
     <w:multiLevelType w:val="hybridMultilevel"/>
@@ -449,7 +438,7 @@
         <w:ind w:left="360" w:hanging="360"/>
       </w:pPr>
     </w:lvl>
-    <w:lvl w:ilvl="1" w:tplc="FFFFFFFF" w:tentative="1">
+    <w:lvl w:ilvl="1" w:tplc="FFFFFFFF">
       <w:start w:val="1"/>
       <w:numFmt w:val="lowerLetter"/>
       <w:lvlText w:val="%2."/>
@@ -1934,7 +1923,7 @@
 </file>
 
 <file path=word/styles.xml><?xml version="1.0" encoding="utf-8"?>
-<w:styles xmlns:mc="http://schemas.openxmlformats.org/markup-compatibility/2006" xmlns:r="http://schemas.openxmlformats.org/officeDocument/2006/relationships" xmlns:w="http://schemas.openxmlformats.org/wordprocessingml/2006/main" xmlns:w14="http://schemas.microsoft.com/office/word/2010/wordml" xmlns:w15="http://schemas.microsoft.com/office/word/2012/wordml" xmlns:w16cex="http://schemas.microsoft.com/office/word/2018/wordml/cex" xmlns:w16cid="http://schemas.microsoft.com/office/word/2016/wordml/cid" xmlns:w16="http://schemas.microsoft.com/office/word/2018/wordml" xmlns:w16sdtdh="http://schemas.microsoft.com/office/word/2020/wordml/sdtdatahash" xmlns:w16se="http://schemas.microsoft.com/office/word/2015/wordml/symex" mc:Ignorable="w14 w15 w16se w16cid w16 w16cex w16sdtdh">
+<w:styles xmlns:mc="http://schemas.openxmlformats.org/markup-compatibility/2006" xmlns:r="http://schemas.openxmlformats.org/officeDocument/2006/relationships" xmlns:w="http://schemas.openxmlformats.org/wordprocessingml/2006/main" xmlns:w14="http://schemas.microsoft.com/office/word/2010/wordml" xmlns:w15="http://schemas.microsoft.com/office/word/2012/wordml" xmlns:w16cex="http://schemas.microsoft.com/office/word/2018/wordml/cex" xmlns:w16cid="http://schemas.microsoft.com/office/word/2016/wordml/cid" xmlns:w16="http://schemas.microsoft.com/office/word/2018/wordml" xmlns:w16du="http://schemas.microsoft.com/office/word/2023/wordml/word16du" xmlns:w16sdtdh="http://schemas.microsoft.com/office/word/2020/wordml/sdtdatahash" xmlns:w16sdtfl="http://schemas.microsoft.com/office/word/2024/wordml/sdtformatlock" xmlns:w16se="http://schemas.microsoft.com/office/word/2015/wordml/symex" mc:Ignorable="w14 w15 w16se w16cid w16 w16cex w16sdtdh w16sdtfl w16du">
   <w:docDefaults>
     <w:rPrDefault>
       <w:rPr>
@@ -2336,11 +2325,11 @@
       <w:noProof/>
     </w:rPr>
   </w:style>
-  <w:style w:type="paragraph" w:styleId="Ttulo1">
+  <w:style w:type="paragraph" w:styleId="Heading1">
     <w:name w:val="heading 1"/>
     <w:basedOn w:val="Normal"/>
     <w:next w:val="Normal"/>
-    <w:link w:val="Ttulo1Car"/>
+    <w:link w:val="Heading1Char"/>
     <w:uiPriority w:val="9"/>
     <w:qFormat/>
     <w:rsid w:val="003C0715"/>
@@ -2357,11 +2346,11 @@
       <w:szCs w:val="32"/>
     </w:rPr>
   </w:style>
-  <w:style w:type="paragraph" w:styleId="Ttulo2">
+  <w:style w:type="paragraph" w:styleId="Heading2">
     <w:name w:val="heading 2"/>
     <w:basedOn w:val="Normal"/>
     <w:next w:val="Normal"/>
-    <w:link w:val="Ttulo2Car"/>
+    <w:link w:val="Heading2Char"/>
     <w:uiPriority w:val="9"/>
     <w:unhideWhenUsed/>
     <w:qFormat/>
@@ -2379,13 +2368,13 @@
       <w:szCs w:val="26"/>
     </w:rPr>
   </w:style>
-  <w:style w:type="character" w:default="1" w:styleId="Fuentedeprrafopredeter">
+  <w:style w:type="character" w:default="1" w:styleId="DefaultParagraphFont">
     <w:name w:val="Default Paragraph Font"/>
     <w:uiPriority w:val="1"/>
     <w:semiHidden/>
     <w:unhideWhenUsed/>
   </w:style>
-  <w:style w:type="table" w:default="1" w:styleId="Tablanormal">
+  <w:style w:type="table" w:default="1" w:styleId="TableNormal">
     <w:name w:val="Normal Table"/>
     <w:uiPriority w:val="99"/>
     <w:semiHidden/>
@@ -2400,17 +2389,17 @@
       </w:tblCellMar>
     </w:tblPr>
   </w:style>
-  <w:style w:type="numbering" w:default="1" w:styleId="Sinlista">
+  <w:style w:type="numbering" w:default="1" w:styleId="NoList">
     <w:name w:val="No List"/>
     <w:uiPriority w:val="99"/>
     <w:semiHidden/>
     <w:unhideWhenUsed/>
   </w:style>
-  <w:style w:type="paragraph" w:styleId="Ttulo">
+  <w:style w:type="paragraph" w:styleId="Title">
     <w:name w:val="Title"/>
     <w:basedOn w:val="Normal"/>
     <w:next w:val="Normal"/>
-    <w:link w:val="TtuloCar"/>
+    <w:link w:val="TitleChar"/>
     <w:uiPriority w:val="10"/>
     <w:qFormat/>
     <w:rsid w:val="00BA3B38"/>
@@ -2426,10 +2415,10 @@
       <w:szCs w:val="56"/>
     </w:rPr>
   </w:style>
-  <w:style w:type="character" w:customStyle="1" w:styleId="TtuloCar">
-    <w:name w:val="Título Car"/>
-    <w:basedOn w:val="Fuentedeprrafopredeter"/>
-    <w:link w:val="Ttulo"/>
+  <w:style w:type="character" w:customStyle="1" w:styleId="TitleChar">
+    <w:name w:val="Title Char"/>
+    <w:basedOn w:val="DefaultParagraphFont"/>
+    <w:link w:val="Title"/>
     <w:uiPriority w:val="10"/>
     <w:rsid w:val="00BA3B38"/>
     <w:rPr>
@@ -2441,7 +2430,7 @@
       <w:szCs w:val="56"/>
     </w:rPr>
   </w:style>
-  <w:style w:type="paragraph" w:styleId="Prrafodelista">
+  <w:style w:type="paragraph" w:styleId="ListParagraph">
     <w:name w:val="List Paragraph"/>
     <w:basedOn w:val="Normal"/>
     <w:uiPriority w:val="34"/>
@@ -2455,9 +2444,9 @@
       <w:noProof w:val="0"/>
     </w:rPr>
   </w:style>
-  <w:style w:type="character" w:styleId="Refdecomentario">
+  <w:style w:type="character" w:styleId="CommentReference">
     <w:name w:val="annotation reference"/>
-    <w:basedOn w:val="Fuentedeprrafopredeter"/>
+    <w:basedOn w:val="DefaultParagraphFont"/>
     <w:uiPriority w:val="99"/>
     <w:semiHidden/>
     <w:unhideWhenUsed/>
@@ -2467,10 +2456,10 @@
       <w:szCs w:val="16"/>
     </w:rPr>
   </w:style>
-  <w:style w:type="paragraph" w:styleId="Textocomentario">
+  <w:style w:type="paragraph" w:styleId="CommentText">
     <w:name w:val="annotation text"/>
     <w:basedOn w:val="Normal"/>
-    <w:link w:val="TextocomentarioCar"/>
+    <w:link w:val="CommentTextChar"/>
     <w:uiPriority w:val="99"/>
     <w:semiHidden/>
     <w:unhideWhenUsed/>
@@ -2484,10 +2473,10 @@
       <w:szCs w:val="20"/>
     </w:rPr>
   </w:style>
-  <w:style w:type="character" w:customStyle="1" w:styleId="TextocomentarioCar">
-    <w:name w:val="Texto comentario Car"/>
-    <w:basedOn w:val="Fuentedeprrafopredeter"/>
-    <w:link w:val="Textocomentario"/>
+  <w:style w:type="character" w:customStyle="1" w:styleId="CommentTextChar">
+    <w:name w:val="Comment Text Char"/>
+    <w:basedOn w:val="DefaultParagraphFont"/>
+    <w:link w:val="CommentText"/>
     <w:uiPriority w:val="99"/>
     <w:semiHidden/>
     <w:rsid w:val="00A442AC"/>
@@ -2496,7 +2485,7 @@
       <w:szCs w:val="20"/>
     </w:rPr>
   </w:style>
-  <w:style w:type="paragraph" w:styleId="Descripcin">
+  <w:style w:type="paragraph" w:styleId="Caption">
     <w:name w:val="caption"/>
     <w:basedOn w:val="Normal"/>
     <w:next w:val="Normal"/>
@@ -2516,9 +2505,9 @@
       <w:szCs w:val="18"/>
     </w:rPr>
   </w:style>
-  <w:style w:type="table" w:styleId="Tabladecuadrcula2">
+  <w:style w:type="table" w:styleId="GridTable2">
     <w:name w:val="Grid Table 2"/>
-    <w:basedOn w:val="Tablanormal"/>
+    <w:basedOn w:val="TableNormal"/>
     <w:uiPriority w:val="47"/>
     <w:rsid w:val="00076EA8"/>
     <w:pPr>
@@ -2591,10 +2580,10 @@
       </w:tcPr>
     </w:tblStylePr>
   </w:style>
-  <w:style w:type="character" w:customStyle="1" w:styleId="Ttulo1Car">
-    <w:name w:val="Título 1 Car"/>
-    <w:basedOn w:val="Fuentedeprrafopredeter"/>
-    <w:link w:val="Ttulo1"/>
+  <w:style w:type="character" w:customStyle="1" w:styleId="Heading1Char">
+    <w:name w:val="Heading 1 Char"/>
+    <w:basedOn w:val="DefaultParagraphFont"/>
+    <w:link w:val="Heading1"/>
     <w:uiPriority w:val="9"/>
     <w:rsid w:val="003C0715"/>
     <w:rPr>
@@ -2605,10 +2594,10 @@
       <w:szCs w:val="32"/>
     </w:rPr>
   </w:style>
-  <w:style w:type="character" w:customStyle="1" w:styleId="Ttulo2Car">
-    <w:name w:val="Título 2 Car"/>
-    <w:basedOn w:val="Fuentedeprrafopredeter"/>
-    <w:link w:val="Ttulo2"/>
+  <w:style w:type="character" w:customStyle="1" w:styleId="Heading2Char">
+    <w:name w:val="Heading 2 Char"/>
+    <w:basedOn w:val="DefaultParagraphFont"/>
+    <w:link w:val="Heading2"/>
     <w:uiPriority w:val="9"/>
     <w:rsid w:val="003C0715"/>
     <w:rPr>
@@ -2619,10 +2608,10 @@
       <w:szCs w:val="26"/>
     </w:rPr>
   </w:style>
-  <w:style w:type="paragraph" w:styleId="Encabezado">
+  <w:style w:type="paragraph" w:styleId="Header">
     <w:name w:val="header"/>
     <w:basedOn w:val="Normal"/>
-    <w:link w:val="EncabezadoCar"/>
+    <w:link w:val="HeaderChar"/>
     <w:uiPriority w:val="99"/>
     <w:unhideWhenUsed/>
     <w:rsid w:val="00CD1FC8"/>
@@ -2634,20 +2623,20 @@
       <w:spacing w:after="0" w:line="240" w:lineRule="auto"/>
     </w:pPr>
   </w:style>
-  <w:style w:type="character" w:customStyle="1" w:styleId="EncabezadoCar">
-    <w:name w:val="Encabezado Car"/>
-    <w:basedOn w:val="Fuentedeprrafopredeter"/>
-    <w:link w:val="Encabezado"/>
+  <w:style w:type="character" w:customStyle="1" w:styleId="HeaderChar">
+    <w:name w:val="Header Char"/>
+    <w:basedOn w:val="DefaultParagraphFont"/>
+    <w:link w:val="Header"/>
     <w:uiPriority w:val="99"/>
     <w:rsid w:val="00CD1FC8"/>
     <w:rPr>
       <w:noProof/>
     </w:rPr>
   </w:style>
-  <w:style w:type="paragraph" w:styleId="Piedepgina">
+  <w:style w:type="paragraph" w:styleId="Footer">
     <w:name w:val="footer"/>
     <w:basedOn w:val="Normal"/>
-    <w:link w:val="PiedepginaCar"/>
+    <w:link w:val="FooterChar"/>
     <w:uiPriority w:val="99"/>
     <w:unhideWhenUsed/>
     <w:rsid w:val="00CD1FC8"/>
@@ -2659,10 +2648,10 @@
       <w:spacing w:after="0" w:line="240" w:lineRule="auto"/>
     </w:pPr>
   </w:style>
-  <w:style w:type="character" w:customStyle="1" w:styleId="PiedepginaCar">
-    <w:name w:val="Pie de página Car"/>
-    <w:basedOn w:val="Fuentedeprrafopredeter"/>
-    <w:link w:val="Piedepgina"/>
+  <w:style w:type="character" w:customStyle="1" w:styleId="FooterChar">
+    <w:name w:val="Footer Char"/>
+    <w:basedOn w:val="DefaultParagraphFont"/>
+    <w:link w:val="Footer"/>
     <w:uiPriority w:val="99"/>
     <w:rsid w:val="00CD1FC8"/>
     <w:rPr>
@@ -2671,7 +2660,7 @@
   </w:style>
   <w:style w:type="character" w:customStyle="1" w:styleId="normaltextrun">
     <w:name w:val="normaltextrun"/>
-    <w:basedOn w:val="Fuentedeprrafopredeter"/>
+    <w:basedOn w:val="DefaultParagraphFont"/>
     <w:rsid w:val="0023496E"/>
   </w:style>
 </w:styles>
@@ -2973,14 +2962,12 @@
 </file>
 
 <file path=customXml/item1.xml><?xml version="1.0" encoding="utf-8"?>
-<p:properties xmlns:p="http://schemas.microsoft.com/office/2006/metadata/properties" xmlns:xsi="http://www.w3.org/2001/XMLSchema-instance" xmlns:pc="http://schemas.microsoft.com/office/infopath/2007/PartnerControls">
-  <documentManagement>
-    <TaxCatchAll xmlns="85e30bcc-d76c-4413-8e4d-2dce22fb0743" xsi:nil="true"/>
-    <lcf76f155ced4ddcb4097134ff3c332f xmlns="164883f8-7691-4ecf-b54a-664c0d0edefe">
-      <Terms xmlns="http://schemas.microsoft.com/office/infopath/2007/PartnerControls"/>
-    </lcf76f155ced4ddcb4097134ff3c332f>
-  </documentManagement>
-</p:properties>
+<?mso-contentType ?>
+<FormTemplates xmlns="http://schemas.microsoft.com/sharepoint/v3/contenttype/forms">
+  <Display>DocumentLibraryForm</Display>
+  <Edit>DocumentLibraryForm</Edit>
+  <New>DocumentLibraryForm</New>
+</FormTemplates>
 </file>
 
 <file path=customXml/item2.xml><?xml version="1.0" encoding="utf-8"?>
@@ -3221,21 +3208,20 @@
 </file>
 
 <file path=customXml/item3.xml><?xml version="1.0" encoding="utf-8"?>
-<?mso-contentType ?>
-<FormTemplates xmlns="http://schemas.microsoft.com/sharepoint/v3/contenttype/forms">
-  <Display>DocumentLibraryForm</Display>
-  <Edit>DocumentLibraryForm</Edit>
-  <New>DocumentLibraryForm</New>
-</FormTemplates>
+<p:properties xmlns:p="http://schemas.microsoft.com/office/2006/metadata/properties" xmlns:xsi="http://www.w3.org/2001/XMLSchema-instance" xmlns:pc="http://schemas.microsoft.com/office/infopath/2007/PartnerControls">
+  <documentManagement>
+    <TaxCatchAll xmlns="85e30bcc-d76c-4413-8e4d-2dce22fb0743" xsi:nil="true"/>
+    <lcf76f155ced4ddcb4097134ff3c332f xmlns="164883f8-7691-4ecf-b54a-664c0d0edefe">
+      <Terms xmlns="http://schemas.microsoft.com/office/infopath/2007/PartnerControls"/>
+    </lcf76f155ced4ddcb4097134ff3c332f>
+  </documentManagement>
+</p:properties>
 </file>
 
 <file path=customXml/itemProps1.xml><?xml version="1.0" encoding="utf-8"?>
-<ds:datastoreItem xmlns:ds="http://schemas.openxmlformats.org/officeDocument/2006/customXml" ds:itemID="{8542EACB-7939-45C8-99C3-B6897CA7A7EF}">
+<ds:datastoreItem xmlns:ds="http://schemas.openxmlformats.org/officeDocument/2006/customXml" ds:itemID="{1F59EA8B-1FA8-40D2-A8B0-61B9CE1E4579}">
   <ds:schemaRefs>
-    <ds:schemaRef ds:uri="http://schemas.microsoft.com/office/2006/metadata/properties"/>
-    <ds:schemaRef ds:uri="http://schemas.microsoft.com/office/infopath/2007/PartnerControls"/>
-    <ds:schemaRef ds:uri="85e30bcc-d76c-4413-8e4d-2dce22fb0743"/>
-    <ds:schemaRef ds:uri="164883f8-7691-4ecf-b54a-664c0d0edefe"/>
+    <ds:schemaRef ds:uri="http://schemas.microsoft.com/sharepoint/v3/contenttype/forms"/>
   </ds:schemaRefs>
 </ds:datastoreItem>
 </file>
@@ -3260,9 +3246,12 @@
 </file>
 
 <file path=customXml/itemProps3.xml><?xml version="1.0" encoding="utf-8"?>
-<ds:datastoreItem xmlns:ds="http://schemas.openxmlformats.org/officeDocument/2006/customXml" ds:itemID="{1F59EA8B-1FA8-40D2-A8B0-61B9CE1E4579}">
+<ds:datastoreItem xmlns:ds="http://schemas.openxmlformats.org/officeDocument/2006/customXml" ds:itemID="{8542EACB-7939-45C8-99C3-B6897CA7A7EF}">
   <ds:schemaRefs>
-    <ds:schemaRef ds:uri="http://schemas.microsoft.com/sharepoint/v3/contenttype/forms"/>
+    <ds:schemaRef ds:uri="http://schemas.microsoft.com/office/2006/metadata/properties"/>
+    <ds:schemaRef ds:uri="http://schemas.microsoft.com/office/infopath/2007/PartnerControls"/>
+    <ds:schemaRef ds:uri="85e30bcc-d76c-4413-8e4d-2dce22fb0743"/>
+    <ds:schemaRef ds:uri="164883f8-7691-4ecf-b54a-664c0d0edefe"/>
   </ds:schemaRefs>
 </ds:datastoreItem>
 </file>
</xml_diff>